<commit_message>
Adapted to work with scratch 2,0
Many new features:
- Forwards and reverse
- Left and right turns
- Scratch creates visual map from the simulated obstacles and artefact
</commit_message>
<xml_diff>
--- a/docs/New Design.docx
+++ b/docs/New Design.docx
@@ -11,7 +11,7 @@
         <mc:AlternateContent>
           <mc:Choice Requires="wps">
             <w:drawing>
-              <wp:anchor distT="0" distB="0" distL="114300" distR="114300" simplePos="0" relativeHeight="251674624" behindDoc="0" locked="0" layoutInCell="1" allowOverlap="1" wp14:anchorId="1024FA3B" wp14:editId="1E6B3253">
+              <wp:anchor distT="0" distB="0" distL="114300" distR="114300" simplePos="0" relativeHeight="251674624" behindDoc="0" locked="0" layoutInCell="1" allowOverlap="1" wp14:anchorId="1024FA3B" wp14:editId="277116D6">
                 <wp:simplePos x="0" y="0"/>
                 <wp:positionH relativeFrom="page">
                   <wp:posOffset>4851400</wp:posOffset>
@@ -228,13 +228,7 @@
                               <w:rPr>
                                 <w:rFonts w:ascii="Comic Sans MS" w:hAnsi="Comic Sans MS"/>
                               </w:rPr>
-                              <w:t>Motors state</w:t>
-                            </w:r>
-                            <w:r>
-                              <w:rPr>
-                                <w:rFonts w:ascii="Comic Sans MS" w:hAnsi="Comic Sans MS"/>
-                              </w:rPr>
-                              <w:t>s</w:t>
+                              <w:t>Motors states</w:t>
                             </w:r>
                           </w:p>
                           <w:p>
@@ -285,13 +279,7 @@
                         <w:rPr>
                           <w:rFonts w:ascii="Comic Sans MS" w:hAnsi="Comic Sans MS"/>
                         </w:rPr>
-                        <w:t>Motors state</w:t>
-                      </w:r>
-                      <w:r>
-                        <w:rPr>
-                          <w:rFonts w:ascii="Comic Sans MS" w:hAnsi="Comic Sans MS"/>
-                        </w:rPr>
-                        <w:t>s</w:t>
+                        <w:t>Motors states</w:t>
                       </w:r>
                     </w:p>
                     <w:p>

</xml_diff>